<commit_message>
arquivos de media e documents
</commit_message>
<xml_diff>
--- a/PIT_atividade.docx
+++ b/PIT_atividade.docx
@@ -139,7 +139,6 @@
           <w:rFonts w:ascii="Arial" w:hAnsi="Arial" w:cs="Arial"/>
           <w:b/>
           <w:bCs/>
-          <w:lang w:val="en-CA"/>
         </w:rPr>
       </w:pPr>
       <w:r>
@@ -158,16 +157,14 @@
         </w:rPr>
         <w:t xml:space="preserve">: </w:t>
       </w:r>
-    </w:p>
-    <w:p>
-      <w:pPr>
-        <w:spacing w:after="0" w:line="360" w:lineRule="auto"/>
+      <w:r>
         <w:rPr>
           <w:rFonts w:ascii="Arial" w:hAnsi="Arial" w:cs="Arial"/>
           <w:b/>
           <w:bCs/>
         </w:rPr>
-      </w:pPr>
+        <w:t>02494649-4</w:t>
+      </w:r>
     </w:p>
     <w:p>
       <w:pPr>
@@ -178,18 +175,39 @@
           <w:bCs/>
         </w:rPr>
       </w:pPr>
-      <w:r>
+    </w:p>
+    <w:p>
+      <w:pPr>
+        <w:spacing w:after="0" w:line="360" w:lineRule="auto"/>
         <w:rPr>
           <w:rFonts w:ascii="Arial" w:hAnsi="Arial" w:cs="Arial"/>
           <w:b/>
           <w:bCs/>
         </w:rPr>
+      </w:pPr>
+      <w:r>
+        <w:rPr>
+          <w:rFonts w:ascii="Arial" w:hAnsi="Arial" w:cs="Arial"/>
+          <w:b/>
+          <w:bCs/>
+        </w:rPr>
         <w:t>Documentação:</w:t>
       </w:r>
     </w:p>
     <w:p>
       <w:pPr>
         <w:spacing w:after="0" w:line="360" w:lineRule="auto"/>
+        <w:rPr>
+          <w:rFonts w:ascii="Arial" w:hAnsi="Arial" w:cs="Arial"/>
+          <w:b/>
+          <w:bCs/>
+        </w:rPr>
+      </w:pPr>
+    </w:p>
+    <w:p>
+      <w:pPr>
+        <w:spacing w:after="0" w:line="360" w:lineRule="auto"/>
+        <w:ind w:firstLine="708"/>
         <w:jc w:val="both"/>
         <w:rPr>
           <w:rFonts w:ascii="Arial" w:hAnsi="Arial" w:cs="Arial"/>
@@ -199,7 +217,67 @@
         <w:rPr>
           <w:rFonts w:ascii="Arial" w:hAnsi="Arial" w:cs="Arial"/>
         </w:rPr>
-        <w:t xml:space="preserve">Objetivo: Criar um painel </w:t>
+        <w:t xml:space="preserve">Objetivo: </w:t>
+      </w:r>
+      <w:r>
+        <w:rPr>
+          <w:rFonts w:ascii="Arial" w:hAnsi="Arial" w:cs="Arial"/>
+        </w:rPr>
+        <w:t>Carregar um banco de dados</w:t>
+      </w:r>
+      <w:r>
+        <w:rPr>
+          <w:rFonts w:ascii="Arial" w:hAnsi="Arial" w:cs="Arial"/>
+        </w:rPr>
+        <w:t>, extrair, limpar e</w:t>
+      </w:r>
+      <w:r>
+        <w:rPr>
+          <w:rFonts w:ascii="Arial" w:hAnsi="Arial" w:cs="Arial"/>
+        </w:rPr>
+        <w:t xml:space="preserve"> transforma</w:t>
+      </w:r>
+      <w:r>
+        <w:rPr>
+          <w:rFonts w:ascii="Arial" w:hAnsi="Arial" w:cs="Arial"/>
+        </w:rPr>
+        <w:t>r as informações, carregando-as</w:t>
+      </w:r>
+      <w:r>
+        <w:rPr>
+          <w:rFonts w:ascii="Arial" w:hAnsi="Arial" w:cs="Arial"/>
+        </w:rPr>
+        <w:t xml:space="preserve"> em um serviço de nuvem, criar uma conexão local com o serviço de nuvem para manipular as tabelas de dados</w:t>
+      </w:r>
+      <w:r>
+        <w:rPr>
+          <w:rFonts w:ascii="Arial" w:hAnsi="Arial" w:cs="Arial"/>
+        </w:rPr>
+        <w:t xml:space="preserve"> de forma mais ágil</w:t>
+      </w:r>
+      <w:r>
+        <w:rPr>
+          <w:rFonts w:ascii="Arial" w:hAnsi="Arial" w:cs="Arial"/>
+        </w:rPr>
+        <w:t>, utilizar os dados para criar</w:t>
+      </w:r>
+      <w:r>
+        <w:rPr>
+          <w:rFonts w:ascii="Arial" w:hAnsi="Arial" w:cs="Arial"/>
+        </w:rPr>
+        <w:t xml:space="preserve"> um painel</w:t>
+      </w:r>
+      <w:r>
+        <w:rPr>
+          <w:rFonts w:ascii="Arial" w:hAnsi="Arial" w:cs="Arial"/>
+        </w:rPr>
+        <w:t xml:space="preserve"> interativo</w:t>
+      </w:r>
+      <w:r>
+        <w:rPr>
+          <w:rFonts w:ascii="Arial" w:hAnsi="Arial" w:cs="Arial"/>
+        </w:rPr>
+        <w:t xml:space="preserve"> </w:t>
       </w:r>
       <w:r>
         <w:rPr>
@@ -211,82 +289,228 @@
         <w:rPr>
           <w:rFonts w:ascii="Arial" w:hAnsi="Arial" w:cs="Arial"/>
         </w:rPr>
-        <w:t>com informações acessíveis ao usuário.</w:t>
-      </w:r>
-    </w:p>
-    <w:p>
-      <w:pPr>
-        <w:spacing w:after="0" w:line="360" w:lineRule="auto"/>
-        <w:rPr>
-          <w:rFonts w:ascii="Arial" w:hAnsi="Arial" w:cs="Arial"/>
-        </w:rPr>
-      </w:pPr>
-      <w:r>
-        <w:rPr>
-          <w:rFonts w:ascii="Arial" w:hAnsi="Arial" w:cs="Arial"/>
-        </w:rPr>
+        <w:t>com informações acessíveis ao usuário</w:t>
+      </w:r>
+      <w:r>
+        <w:rPr>
+          <w:rFonts w:ascii="Arial" w:hAnsi="Arial" w:cs="Arial"/>
+        </w:rPr>
+        <w:t>.</w:t>
+      </w:r>
+    </w:p>
+    <w:p>
+      <w:pPr>
+        <w:pStyle w:val="BodyText"/>
+        <w:ind w:firstLine="708"/>
+      </w:pPr>
+      <w:r>
         <w:t xml:space="preserve">O projeto envolve a </w:t>
       </w:r>
       <w:r>
-        <w:rPr>
-          <w:rFonts w:ascii="Arial" w:hAnsi="Arial" w:cs="Arial"/>
-        </w:rPr>
         <w:t>extração dos dados</w:t>
       </w:r>
       <w:r>
-        <w:rPr>
-          <w:rFonts w:ascii="Arial" w:hAnsi="Arial" w:cs="Arial"/>
-        </w:rPr>
         <w:t xml:space="preserve">, que estão em formato sqlite3 e a análise e </w:t>
       </w:r>
       <w:r>
-        <w:rPr>
-          <w:rFonts w:ascii="Arial" w:hAnsi="Arial" w:cs="Arial"/>
-        </w:rPr>
         <w:t xml:space="preserve">transformação para uso </w:t>
       </w:r>
       <w:r>
-        <w:rPr>
-          <w:rFonts w:ascii="Arial" w:hAnsi="Arial" w:cs="Arial"/>
-        </w:rPr>
         <w:t>após tratamento utilizando</w:t>
       </w:r>
       <w:r>
-        <w:rPr>
-          <w:rFonts w:ascii="Arial" w:hAnsi="Arial" w:cs="Arial"/>
-        </w:rPr>
         <w:t xml:space="preserve"> </w:t>
       </w:r>
       <w:proofErr w:type="spellStart"/>
       <w:r>
-        <w:rPr>
-          <w:rFonts w:ascii="Arial" w:hAnsi="Arial" w:cs="Arial"/>
-        </w:rPr>
         <w:t>Jupyter</w:t>
       </w:r>
       <w:proofErr w:type="spellEnd"/>
       <w:r>
-        <w:rPr>
-          <w:rFonts w:ascii="Arial" w:hAnsi="Arial" w:cs="Arial"/>
-        </w:rPr>
         <w:t xml:space="preserve"> Notebook.</w:t>
       </w:r>
       <w:r>
-        <w:rPr>
-          <w:rFonts w:ascii="Arial" w:hAnsi="Arial" w:cs="Arial"/>
-        </w:rPr>
-        <w:t xml:space="preserve"> Com a transformação os dados são carregados no Power BI para </w:t>
-      </w:r>
-      <w:r>
-        <w:rPr>
-          <w:rFonts w:ascii="Arial" w:hAnsi="Arial" w:cs="Arial"/>
-        </w:rPr>
-        <w:t>criação de um dashboard onde o usuário pode interagir e buscar informações sobre os dados.</w:t>
-      </w:r>
-    </w:p>
-    <w:p>
-      <w:pPr>
-        <w:spacing w:after="0" w:line="360" w:lineRule="auto"/>
+        <w:t xml:space="preserve"> Com a transformação </w:t>
+      </w:r>
+      <w:r>
+        <w:t>d</w:t>
+      </w:r>
+      <w:r>
+        <w:t xml:space="preserve">as tabelas é </w:t>
+      </w:r>
+      <w:r>
+        <w:t xml:space="preserve">realizada a ingestão dos dados ao serviço de nuvem Google Cloud, </w:t>
+      </w:r>
+      <w:r>
+        <w:t xml:space="preserve">na solução </w:t>
+      </w:r>
+      <w:proofErr w:type="spellStart"/>
+      <w:r>
+        <w:t>BigQuery</w:t>
+      </w:r>
+      <w:proofErr w:type="spellEnd"/>
+      <w:r>
+        <w:t>.</w:t>
+      </w:r>
+    </w:p>
+    <w:p>
+      <w:pPr>
+        <w:spacing w:after="0" w:line="360" w:lineRule="auto"/>
+        <w:jc w:val="both"/>
+        <w:rPr>
+          <w:rFonts w:ascii="Arial" w:hAnsi="Arial" w:cs="Arial"/>
+        </w:rPr>
+      </w:pPr>
+      <w:r>
+        <w:rPr>
+          <w:rFonts w:ascii="Arial" w:hAnsi="Arial" w:cs="Arial"/>
+        </w:rPr>
+        <w:tab/>
+      </w:r>
+      <w:r>
+        <w:rPr>
+          <w:rFonts w:ascii="Arial" w:hAnsi="Arial" w:cs="Arial"/>
+        </w:rPr>
+        <w:t>Após a ingestão dos dados é feit</w:t>
+      </w:r>
+      <w:r>
+        <w:rPr>
+          <w:rFonts w:ascii="Arial" w:hAnsi="Arial" w:cs="Arial"/>
+        </w:rPr>
+        <w:t>o</w:t>
+      </w:r>
+      <w:r>
+        <w:rPr>
+          <w:rFonts w:ascii="Arial" w:hAnsi="Arial" w:cs="Arial"/>
+        </w:rPr>
+        <w:t xml:space="preserve"> um </w:t>
+      </w:r>
+      <w:r>
+        <w:rPr>
+          <w:rFonts w:ascii="Arial" w:hAnsi="Arial" w:cs="Arial"/>
+        </w:rPr>
+        <w:t>acesso</w:t>
+      </w:r>
+      <w:r>
+        <w:rPr>
+          <w:rFonts w:ascii="Arial" w:hAnsi="Arial" w:cs="Arial"/>
+        </w:rPr>
+        <w:t xml:space="preserve"> local </w:t>
+      </w:r>
+      <w:r>
+        <w:rPr>
+          <w:rFonts w:ascii="Arial" w:hAnsi="Arial" w:cs="Arial"/>
+        </w:rPr>
+        <w:t xml:space="preserve">para manipulação das tabelas utilizando SQL Server, </w:t>
+      </w:r>
+      <w:r>
+        <w:rPr>
+          <w:rFonts w:ascii="Arial" w:hAnsi="Arial" w:cs="Arial"/>
+        </w:rPr>
+        <w:t xml:space="preserve">conectando com o </w:t>
+      </w:r>
+      <w:proofErr w:type="spellStart"/>
+      <w:r>
+        <w:rPr>
+          <w:rFonts w:ascii="Arial" w:hAnsi="Arial" w:cs="Arial"/>
+        </w:rPr>
+        <w:t>DBeaver</w:t>
+      </w:r>
+      <w:proofErr w:type="spellEnd"/>
+      <w:r>
+        <w:rPr>
+          <w:rFonts w:ascii="Arial" w:hAnsi="Arial" w:cs="Arial"/>
+        </w:rPr>
+        <w:t xml:space="preserve"> -</w:t>
+      </w:r>
+      <w:r>
+        <w:rPr>
+          <w:rFonts w:ascii="Arial" w:hAnsi="Arial" w:cs="Arial"/>
+        </w:rPr>
+        <w:t>-</w:t>
+      </w:r>
+      <w:r>
+        <w:rPr>
+          <w:rFonts w:ascii="Arial" w:hAnsi="Arial" w:cs="Arial"/>
+        </w:rPr>
+        <w:t xml:space="preserve"> qualquer outra ferramenta de preferência. </w:t>
+      </w:r>
+      <w:r>
+        <w:rPr>
+          <w:rFonts w:ascii="Arial" w:hAnsi="Arial" w:cs="Arial"/>
+        </w:rPr>
+        <w:t xml:space="preserve">A conexão permite que sejam realizados procedimentos nas tabelas para criação ou </w:t>
+      </w:r>
+      <w:r>
+        <w:rPr>
+          <w:rFonts w:ascii="Arial" w:hAnsi="Arial" w:cs="Arial"/>
+        </w:rPr>
+        <w:t>exclusão de tabelas, inclusão ou retirada de dados.</w:t>
+      </w:r>
+    </w:p>
+    <w:p>
+      <w:pPr>
+        <w:spacing w:after="0" w:line="360" w:lineRule="auto"/>
+        <w:jc w:val="both"/>
+        <w:rPr>
+          <w:rFonts w:ascii="Arial" w:hAnsi="Arial" w:cs="Arial"/>
+        </w:rPr>
+      </w:pPr>
+      <w:r>
+        <w:rPr>
+          <w:rFonts w:ascii="Arial" w:hAnsi="Arial" w:cs="Arial"/>
+        </w:rPr>
+        <w:tab/>
+        <w:t xml:space="preserve">Com os dados tratados e disponíveis em serviço de nuvem é o utilizado o Power BI para </w:t>
+      </w:r>
+      <w:r>
+        <w:rPr>
+          <w:rFonts w:ascii="Arial" w:hAnsi="Arial" w:cs="Arial"/>
+        </w:rPr>
+        <w:t>criação de um dashboard</w:t>
+      </w:r>
+      <w:r>
+        <w:rPr>
+          <w:rFonts w:ascii="Arial" w:hAnsi="Arial" w:cs="Arial"/>
+        </w:rPr>
+        <w:t xml:space="preserve"> interativo</w:t>
+      </w:r>
+      <w:r>
+        <w:rPr>
+          <w:rFonts w:ascii="Arial" w:hAnsi="Arial" w:cs="Arial"/>
+        </w:rPr>
+        <w:t xml:space="preserve"> onde o usuário pode </w:t>
+      </w:r>
+      <w:r>
+        <w:rPr>
+          <w:rFonts w:ascii="Arial" w:hAnsi="Arial" w:cs="Arial"/>
+        </w:rPr>
+        <w:t>consultar</w:t>
+      </w:r>
+      <w:r>
+        <w:rPr>
+          <w:rFonts w:ascii="Arial" w:hAnsi="Arial" w:cs="Arial"/>
+        </w:rPr>
+        <w:t xml:space="preserve"> informações sobre os dados</w:t>
+      </w:r>
+      <w:r>
+        <w:rPr>
+          <w:rFonts w:ascii="Arial" w:hAnsi="Arial" w:cs="Arial"/>
+        </w:rPr>
+        <w:t>, de forma acessível</w:t>
+      </w:r>
+      <w:r>
+        <w:rPr>
+          <w:rFonts w:ascii="Arial" w:hAnsi="Arial" w:cs="Arial"/>
+        </w:rPr>
+        <w:t>.</w:t>
+      </w:r>
+    </w:p>
+    <w:p>
+      <w:pPr>
+        <w:spacing w:after="0" w:line="360" w:lineRule="auto"/>
+        <w:ind w:firstLine="708"/>
+        <w:jc w:val="both"/>
         <w:rPr>
           <w:rFonts w:ascii="Arial" w:hAnsi="Arial" w:cs="Arial"/>
         </w:rPr>
@@ -309,13 +533,85 @@
         <w:rPr>
           <w:rFonts w:ascii="Arial" w:hAnsi="Arial" w:cs="Arial"/>
         </w:rPr>
-        <w:t xml:space="preserve"> e possuem problemas contornáveis, </w:t>
-      </w:r>
-      <w:r>
-        <w:rPr>
-          <w:rFonts w:ascii="Arial" w:hAnsi="Arial" w:cs="Arial"/>
-        </w:rPr>
-        <w:t xml:space="preserve">outros nem tanto. </w:t>
+        <w:t>, conforme site abaixo,</w:t>
+      </w:r>
+      <w:r>
+        <w:rPr>
+          <w:rFonts w:ascii="Arial" w:hAnsi="Arial" w:cs="Arial"/>
+        </w:rPr>
+        <w:t xml:space="preserve"> e possuem</w:t>
+      </w:r>
+      <w:r>
+        <w:rPr>
+          <w:rFonts w:ascii="Arial" w:hAnsi="Arial" w:cs="Arial"/>
+        </w:rPr>
+        <w:t xml:space="preserve"> alguns</w:t>
+      </w:r>
+      <w:r>
+        <w:rPr>
+          <w:rFonts w:ascii="Arial" w:hAnsi="Arial" w:cs="Arial"/>
+        </w:rPr>
+        <w:t xml:space="preserve"> problemas</w:t>
+      </w:r>
+      <w:r>
+        <w:rPr>
+          <w:rFonts w:ascii="Arial" w:hAnsi="Arial" w:cs="Arial"/>
+        </w:rPr>
+        <w:t>,</w:t>
+      </w:r>
+      <w:r>
+        <w:rPr>
+          <w:rFonts w:ascii="Arial" w:hAnsi="Arial" w:cs="Arial"/>
+        </w:rPr>
+        <w:t xml:space="preserve"> nem todas as ligas</w:t>
+      </w:r>
+      <w:r>
+        <w:rPr>
+          <w:rFonts w:ascii="Arial" w:hAnsi="Arial" w:cs="Arial"/>
+        </w:rPr>
+        <w:t xml:space="preserve"> </w:t>
+      </w:r>
+      <w:r>
+        <w:rPr>
+          <w:rFonts w:ascii="Arial" w:hAnsi="Arial" w:cs="Arial"/>
+        </w:rPr>
+        <w:t>têm</w:t>
+      </w:r>
+      <w:r>
+        <w:rPr>
+          <w:rFonts w:ascii="Arial" w:hAnsi="Arial" w:cs="Arial"/>
+        </w:rPr>
+        <w:t xml:space="preserve"> informações completas </w:t>
+      </w:r>
+      <w:r>
+        <w:rPr>
+          <w:rFonts w:ascii="Arial" w:hAnsi="Arial" w:cs="Arial"/>
+        </w:rPr>
+        <w:t>para</w:t>
+      </w:r>
+      <w:r>
+        <w:rPr>
+          <w:rFonts w:ascii="Arial" w:hAnsi="Arial" w:cs="Arial"/>
+        </w:rPr>
+        <w:t xml:space="preserve"> </w:t>
+      </w:r>
+      <w:r>
+        <w:rPr>
+          <w:rFonts w:ascii="Arial" w:hAnsi="Arial" w:cs="Arial"/>
+        </w:rPr>
+        <w:t>utilização</w:t>
+      </w:r>
+      <w:r>
+        <w:rPr>
+          <w:rFonts w:ascii="Arial" w:hAnsi="Arial" w:cs="Arial"/>
+        </w:rPr>
+        <w:t>.</w:t>
+      </w:r>
+      <w:r>
+        <w:rPr>
+          <w:rFonts w:ascii="Arial" w:hAnsi="Arial" w:cs="Arial"/>
+        </w:rPr>
+        <w:t xml:space="preserve"> </w:t>
       </w:r>
       <w:r>
         <w:rPr>
@@ -327,7 +623,101 @@
         <w:rPr>
           <w:rFonts w:ascii="Arial" w:hAnsi="Arial" w:cs="Arial"/>
         </w:rPr>
-        <w:t>o ERD abaixo:</w:t>
+        <w:t xml:space="preserve">conforme </w:t>
+      </w:r>
+      <w:r>
+        <w:rPr>
+          <w:rFonts w:ascii="Arial" w:hAnsi="Arial" w:cs="Arial"/>
+        </w:rPr>
+        <w:t>o ERD</w:t>
+      </w:r>
+      <w:r>
+        <w:rPr>
+          <w:rFonts w:ascii="Arial" w:hAnsi="Arial" w:cs="Arial"/>
+        </w:rPr>
+        <w:t xml:space="preserve">, anexo e disponível no </w:t>
+      </w:r>
+      <w:proofErr w:type="spellStart"/>
+      <w:r>
+        <w:rPr>
+          <w:rFonts w:ascii="Arial" w:hAnsi="Arial" w:cs="Arial"/>
+        </w:rPr>
+        <w:t>Github</w:t>
+      </w:r>
+      <w:proofErr w:type="spellEnd"/>
+      <w:r>
+        <w:rPr>
+          <w:rFonts w:ascii="Arial" w:hAnsi="Arial" w:cs="Arial"/>
+        </w:rPr>
+        <w:t>.</w:t>
+      </w:r>
+    </w:p>
+    <w:p>
+      <w:pPr>
+        <w:spacing w:after="0" w:line="360" w:lineRule="auto"/>
+        <w:ind w:firstLine="708"/>
+        <w:jc w:val="both"/>
+        <w:rPr>
+          <w:rFonts w:ascii="Arial" w:hAnsi="Arial" w:cs="Arial"/>
+        </w:rPr>
+      </w:pPr>
+      <w:r>
+        <w:rPr>
+          <w:rFonts w:ascii="Arial" w:hAnsi="Arial" w:cs="Arial"/>
+        </w:rPr>
+        <w:t xml:space="preserve">Foram solucionados alguns problemas nos dados, também foram realizados alguns testes para utilização no Power BI, alguns eficazes, outros ineficazes. </w:t>
+      </w:r>
+      <w:r>
+        <w:rPr>
+          <w:rFonts w:ascii="Arial" w:hAnsi="Arial" w:cs="Arial"/>
+        </w:rPr>
+        <w:t xml:space="preserve">A construção do Power BI trouxe </w:t>
+      </w:r>
+      <w:r>
+        <w:rPr>
+          <w:rFonts w:ascii="Arial" w:hAnsi="Arial" w:cs="Arial"/>
+        </w:rPr>
+        <w:t xml:space="preserve">vários desafios e a projeção inicial dos painéis foi alterada </w:t>
+      </w:r>
+      <w:r>
+        <w:rPr>
+          <w:rFonts w:ascii="Arial" w:hAnsi="Arial" w:cs="Arial"/>
+        </w:rPr>
+        <w:t>devido limitações impostas.</w:t>
+      </w:r>
+    </w:p>
+    <w:p>
+      <w:pPr>
+        <w:spacing w:after="0" w:line="360" w:lineRule="auto"/>
+        <w:jc w:val="both"/>
+        <w:rPr>
+          <w:rFonts w:ascii="Arial" w:hAnsi="Arial" w:cs="Arial"/>
+        </w:rPr>
+      </w:pPr>
+      <w:r>
+        <w:rPr>
+          <w:rFonts w:ascii="Arial" w:hAnsi="Arial" w:cs="Arial"/>
+        </w:rPr>
+        <w:lastRenderedPageBreak/>
+        <w:t xml:space="preserve">Diagrama Entidade Relacionamento </w:t>
+      </w:r>
+      <w:r>
+        <w:rPr>
+          <w:rFonts w:ascii="Arial" w:hAnsi="Arial" w:cs="Arial"/>
+        </w:rPr>
+        <w:t>–</w:t>
+      </w:r>
+      <w:r>
+        <w:rPr>
+          <w:rFonts w:ascii="Arial" w:hAnsi="Arial" w:cs="Arial"/>
+        </w:rPr>
+        <w:t xml:space="preserve"> ERD</w:t>
+      </w:r>
+      <w:r>
+        <w:rPr>
+          <w:rFonts w:ascii="Arial" w:hAnsi="Arial" w:cs="Arial"/>
+        </w:rPr>
+        <w:t>:</w:t>
       </w:r>
     </w:p>
     <w:p>
@@ -342,8 +732,8 @@
           <w:rFonts w:ascii="Arial" w:hAnsi="Arial" w:cs="Arial"/>
         </w:rPr>
         <w:drawing>
-          <wp:inline distT="0" distB="0" distL="0" distR="0" wp14:anchorId="448AD394" wp14:editId="5D3E0439">
-            <wp:extent cx="5400040" cy="3829050"/>
+          <wp:inline distT="0" distB="0" distL="0" distR="0" wp14:anchorId="448AD394" wp14:editId="770E4082">
+            <wp:extent cx="5400040" cy="3981450"/>
             <wp:effectExtent l="0" t="0" r="0" b="0"/>
             <wp:docPr id="1969582226" name="Picture 1" descr="A screenshot of a computer screen&#10;&#10;Description automatically generated"/>
             <wp:cNvGraphicFramePr>
@@ -365,7 +755,7 @@
                   <pic:spPr>
                     <a:xfrm>
                       <a:off x="0" y="0"/>
-                      <a:ext cx="5400040" cy="3829050"/>
+                      <a:ext cx="5400040" cy="3981450"/>
                     </a:xfrm>
                     <a:prstGeom prst="rect">
                       <a:avLst/>
@@ -383,55 +773,289 @@
         <w:spacing w:after="0" w:line="360" w:lineRule="auto"/>
         <w:rPr>
           <w:rFonts w:ascii="Arial" w:hAnsi="Arial" w:cs="Arial"/>
-          <w:lang w:val="en-CA"/>
-        </w:rPr>
-      </w:pPr>
-      <w:r>
-        <w:rPr>
-          <w:rFonts w:ascii="Arial" w:hAnsi="Arial" w:cs="Arial"/>
-          <w:lang w:val="en-CA"/>
+        </w:rPr>
+      </w:pPr>
+      <w:r>
+        <w:rPr>
+          <w:rFonts w:ascii="Arial" w:hAnsi="Arial" w:cs="Arial"/>
+        </w:rPr>
+        <w:t xml:space="preserve">Extração, </w:t>
+      </w:r>
+      <w:r>
+        <w:rPr>
+          <w:rFonts w:ascii="Arial" w:hAnsi="Arial" w:cs="Arial"/>
+        </w:rPr>
+        <w:t>limpeza e transformação dos dados:</w:t>
+      </w:r>
+    </w:p>
+    <w:p>
+      <w:pPr>
+        <w:spacing w:after="0" w:line="360" w:lineRule="auto"/>
+        <w:rPr>
+          <w:rFonts w:ascii="Arial" w:hAnsi="Arial" w:cs="Arial"/>
+        </w:rPr>
+      </w:pPr>
+      <w:r>
+        <w:rPr>
+          <w:rFonts w:ascii="Arial" w:hAnsi="Arial" w:cs="Arial"/>
+        </w:rPr>
+        <w:drawing>
+          <wp:inline distT="0" distB="0" distL="0" distR="0" wp14:anchorId="300E39EC" wp14:editId="3DF49900">
+            <wp:extent cx="5400040" cy="3257550"/>
+            <wp:effectExtent l="0" t="0" r="0" b="0"/>
+            <wp:docPr id="1576314815" name="Picture 1" descr="A screenshot of a computer&#10;&#10;Description automatically generated"/>
+            <wp:cNvGraphicFramePr>
+              <a:graphicFrameLocks xmlns:a="http://schemas.openxmlformats.org/drawingml/2006/main" noChangeAspect="1"/>
+            </wp:cNvGraphicFramePr>
+            <a:graphic xmlns:a="http://schemas.openxmlformats.org/drawingml/2006/main">
+              <a:graphicData uri="http://schemas.openxmlformats.org/drawingml/2006/picture">
+                <pic:pic xmlns:pic="http://schemas.openxmlformats.org/drawingml/2006/picture">
+                  <pic:nvPicPr>
+                    <pic:cNvPr id="1576314815" name="Picture 1" descr="A screenshot of a computer&#10;&#10;Description automatically generated"/>
+                    <pic:cNvPicPr/>
+                  </pic:nvPicPr>
+                  <pic:blipFill>
+                    <a:blip r:embed="rId9"/>
+                    <a:stretch>
+                      <a:fillRect/>
+                    </a:stretch>
+                  </pic:blipFill>
+                  <pic:spPr>
+                    <a:xfrm>
+                      <a:off x="0" y="0"/>
+                      <a:ext cx="5400040" cy="3257550"/>
+                    </a:xfrm>
+                    <a:prstGeom prst="rect">
+                      <a:avLst/>
+                    </a:prstGeom>
+                  </pic:spPr>
+                </pic:pic>
+              </a:graphicData>
+            </a:graphic>
+          </wp:inline>
+        </w:drawing>
+      </w:r>
+    </w:p>
+    <w:p>
+      <w:pPr>
+        <w:spacing w:after="0" w:line="360" w:lineRule="auto"/>
+        <w:rPr>
+          <w:rFonts w:ascii="Arial" w:hAnsi="Arial" w:cs="Arial"/>
+        </w:rPr>
+      </w:pPr>
+    </w:p>
+    <w:p>
+      <w:pPr>
+        <w:spacing w:after="0" w:line="360" w:lineRule="auto"/>
+        <w:rPr>
+          <w:rFonts w:ascii="Arial" w:hAnsi="Arial" w:cs="Arial"/>
+        </w:rPr>
+      </w:pPr>
+      <w:r>
+        <w:rPr>
+          <w:rFonts w:ascii="Arial" w:hAnsi="Arial" w:cs="Arial"/>
+        </w:rPr>
+        <w:lastRenderedPageBreak/>
+        <w:t xml:space="preserve">Google Cloud – </w:t>
+      </w:r>
+      <w:proofErr w:type="spellStart"/>
+      <w:r>
+        <w:rPr>
+          <w:rFonts w:ascii="Arial" w:hAnsi="Arial" w:cs="Arial"/>
+        </w:rPr>
+        <w:t>BigQuery</w:t>
+      </w:r>
+      <w:proofErr w:type="spellEnd"/>
+      <w:r>
+        <w:rPr>
+          <w:rFonts w:ascii="Arial" w:hAnsi="Arial" w:cs="Arial"/>
+        </w:rPr>
+        <w:t>:</w:t>
+      </w:r>
+    </w:p>
+    <w:p>
+      <w:pPr>
+        <w:spacing w:after="0" w:line="360" w:lineRule="auto"/>
+        <w:rPr>
+          <w:rFonts w:ascii="Arial" w:hAnsi="Arial" w:cs="Arial"/>
+        </w:rPr>
+      </w:pPr>
+      <w:r>
+        <w:rPr>
+          <w:rFonts w:ascii="Arial" w:hAnsi="Arial" w:cs="Arial"/>
+        </w:rPr>
+        <w:drawing>
+          <wp:inline distT="0" distB="0" distL="0" distR="0" wp14:anchorId="0C6275AE" wp14:editId="249FCCED">
+            <wp:extent cx="5400040" cy="3416300"/>
+            <wp:effectExtent l="0" t="0" r="0" b="0"/>
+            <wp:docPr id="1288103859" name="Picture 1" descr="A screenshot of a computer&#10;&#10;Description automatically generated"/>
+            <wp:cNvGraphicFramePr>
+              <a:graphicFrameLocks xmlns:a="http://schemas.openxmlformats.org/drawingml/2006/main" noChangeAspect="1"/>
+            </wp:cNvGraphicFramePr>
+            <a:graphic xmlns:a="http://schemas.openxmlformats.org/drawingml/2006/main">
+              <a:graphicData uri="http://schemas.openxmlformats.org/drawingml/2006/picture">
+                <pic:pic xmlns:pic="http://schemas.openxmlformats.org/drawingml/2006/picture">
+                  <pic:nvPicPr>
+                    <pic:cNvPr id="1288103859" name="Picture 1" descr="A screenshot of a computer&#10;&#10;Description automatically generated"/>
+                    <pic:cNvPicPr/>
+                  </pic:nvPicPr>
+                  <pic:blipFill>
+                    <a:blip r:embed="rId10"/>
+                    <a:stretch>
+                      <a:fillRect/>
+                    </a:stretch>
+                  </pic:blipFill>
+                  <pic:spPr>
+                    <a:xfrm>
+                      <a:off x="0" y="0"/>
+                      <a:ext cx="5400040" cy="3416300"/>
+                    </a:xfrm>
+                    <a:prstGeom prst="rect">
+                      <a:avLst/>
+                    </a:prstGeom>
+                  </pic:spPr>
+                </pic:pic>
+              </a:graphicData>
+            </a:graphic>
+          </wp:inline>
+        </w:drawing>
+      </w:r>
+    </w:p>
+    <w:p>
+      <w:pPr>
+        <w:spacing w:after="0" w:line="360" w:lineRule="auto"/>
+        <w:rPr>
+          <w:rFonts w:ascii="Arial" w:hAnsi="Arial" w:cs="Arial"/>
+        </w:rPr>
+      </w:pPr>
+      <w:r>
+        <w:rPr>
+          <w:rFonts w:ascii="Arial" w:hAnsi="Arial" w:cs="Arial"/>
+        </w:rPr>
+        <w:t xml:space="preserve">Conexão </w:t>
+      </w:r>
+      <w:r>
+        <w:rPr>
+          <w:rFonts w:ascii="Arial" w:hAnsi="Arial" w:cs="Arial"/>
+        </w:rPr>
+        <w:t>framework local:</w:t>
+      </w:r>
+    </w:p>
+    <w:p>
+      <w:pPr>
+        <w:spacing w:after="0" w:line="360" w:lineRule="auto"/>
+        <w:rPr>
+          <w:rFonts w:ascii="Arial" w:hAnsi="Arial" w:cs="Arial"/>
+        </w:rPr>
+      </w:pPr>
+      <w:r>
+        <w:rPr>
+          <w:rFonts w:ascii="Arial" w:hAnsi="Arial" w:cs="Arial"/>
+        </w:rPr>
+        <w:drawing>
+          <wp:inline distT="0" distB="0" distL="0" distR="0" wp14:anchorId="54F15617" wp14:editId="5F12C853">
+            <wp:extent cx="5400040" cy="3581400"/>
+            <wp:effectExtent l="0" t="0" r="0" b="0"/>
+            <wp:docPr id="87408312" name="Picture 1" descr="A screenshot of a computer&#10;&#10;Description automatically generated"/>
+            <wp:cNvGraphicFramePr>
+              <a:graphicFrameLocks xmlns:a="http://schemas.openxmlformats.org/drawingml/2006/main" noChangeAspect="1"/>
+            </wp:cNvGraphicFramePr>
+            <a:graphic xmlns:a="http://schemas.openxmlformats.org/drawingml/2006/main">
+              <a:graphicData uri="http://schemas.openxmlformats.org/drawingml/2006/picture">
+                <pic:pic xmlns:pic="http://schemas.openxmlformats.org/drawingml/2006/picture">
+                  <pic:nvPicPr>
+                    <pic:cNvPr id="87408312" name="Picture 1" descr="A screenshot of a computer&#10;&#10;Description automatically generated"/>
+                    <pic:cNvPicPr/>
+                  </pic:nvPicPr>
+                  <pic:blipFill>
+                    <a:blip r:embed="rId11"/>
+                    <a:stretch>
+                      <a:fillRect/>
+                    </a:stretch>
+                  </pic:blipFill>
+                  <pic:spPr>
+                    <a:xfrm>
+                      <a:off x="0" y="0"/>
+                      <a:ext cx="5400040" cy="3581400"/>
+                    </a:xfrm>
+                    <a:prstGeom prst="rect">
+                      <a:avLst/>
+                    </a:prstGeom>
+                  </pic:spPr>
+                </pic:pic>
+              </a:graphicData>
+            </a:graphic>
+          </wp:inline>
+        </w:drawing>
+      </w:r>
+    </w:p>
+    <w:p>
+      <w:pPr>
+        <w:spacing w:after="0" w:line="360" w:lineRule="auto"/>
+        <w:rPr>
+          <w:rFonts w:ascii="Arial" w:hAnsi="Arial" w:cs="Arial"/>
+        </w:rPr>
+      </w:pPr>
+    </w:p>
+    <w:p>
+      <w:pPr>
+        <w:spacing w:after="0" w:line="360" w:lineRule="auto"/>
+        <w:rPr>
+          <w:rFonts w:ascii="Arial" w:hAnsi="Arial" w:cs="Arial"/>
+        </w:rPr>
+      </w:pPr>
+    </w:p>
+    <w:p>
+      <w:pPr>
+        <w:spacing w:after="0" w:line="360" w:lineRule="auto"/>
+        <w:rPr>
+          <w:rFonts w:ascii="Arial" w:hAnsi="Arial" w:cs="Arial"/>
+        </w:rPr>
+      </w:pPr>
+      <w:r>
+        <w:rPr>
+          <w:rFonts w:ascii="Arial" w:hAnsi="Arial" w:cs="Arial"/>
         </w:rPr>
         <w:lastRenderedPageBreak/>
         <w:t>Power BI</w:t>
       </w:r>
-    </w:p>
-    <w:p>
-      <w:pPr>
-        <w:spacing w:after="0" w:line="360" w:lineRule="auto"/>
-        <w:rPr>
-          <w:rFonts w:ascii="Arial" w:hAnsi="Arial" w:cs="Arial"/>
-          <w:lang w:val="en-CA"/>
-        </w:rPr>
-      </w:pPr>
-      <w:proofErr w:type="spellStart"/>
-      <w:r>
-        <w:rPr>
-          <w:rFonts w:ascii="Arial" w:hAnsi="Arial" w:cs="Arial"/>
-          <w:lang w:val="en-CA"/>
-        </w:rPr>
-        <w:t>Painel</w:t>
-      </w:r>
-      <w:proofErr w:type="spellEnd"/>
-      <w:r>
-        <w:rPr>
-          <w:rFonts w:ascii="Arial" w:hAnsi="Arial" w:cs="Arial"/>
-          <w:lang w:val="en-CA"/>
-        </w:rPr>
-        <w:t xml:space="preserve"> 1</w:t>
-      </w:r>
-    </w:p>
-    <w:p>
-      <w:pPr>
-        <w:spacing w:after="0" w:line="360" w:lineRule="auto"/>
-        <w:rPr>
-          <w:rFonts w:ascii="Arial" w:hAnsi="Arial" w:cs="Arial"/>
-          <w:lang w:val="en-CA"/>
-        </w:rPr>
-      </w:pPr>
-      <w:r>
-        <w:rPr>
-          <w:rFonts w:ascii="Arial" w:hAnsi="Arial" w:cs="Arial"/>
-          <w:lang w:val="en-CA"/>
+      <w:r>
+        <w:rPr>
+          <w:rFonts w:ascii="Arial" w:hAnsi="Arial" w:cs="Arial"/>
+        </w:rPr>
+        <w:t>:</w:t>
+      </w:r>
+    </w:p>
+    <w:p>
+      <w:pPr>
+        <w:spacing w:after="0" w:line="360" w:lineRule="auto"/>
+        <w:rPr>
+          <w:rFonts w:ascii="Arial" w:hAnsi="Arial" w:cs="Arial"/>
+        </w:rPr>
+      </w:pPr>
+      <w:r>
+        <w:rPr>
+          <w:rFonts w:ascii="Arial" w:hAnsi="Arial" w:cs="Arial"/>
+        </w:rPr>
+        <w:t>Painel 1</w:t>
+      </w:r>
+      <w:r>
+        <w:rPr>
+          <w:rFonts w:ascii="Arial" w:hAnsi="Arial" w:cs="Arial"/>
+        </w:rPr>
+        <w:t>:</w:t>
+      </w:r>
+    </w:p>
+    <w:p>
+      <w:pPr>
+        <w:spacing w:after="0" w:line="360" w:lineRule="auto"/>
+        <w:rPr>
+          <w:rFonts w:ascii="Arial" w:hAnsi="Arial" w:cs="Arial"/>
+        </w:rPr>
+      </w:pPr>
+      <w:r>
+        <w:rPr>
+          <w:rFonts w:ascii="Arial" w:hAnsi="Arial" w:cs="Arial"/>
         </w:rPr>
         <w:drawing>
           <wp:inline distT="0" distB="0" distL="0" distR="0" wp14:anchorId="29B8E3B6" wp14:editId="3CCC37CA">
@@ -449,7 +1073,7 @@
                     <pic:cNvPicPr/>
                   </pic:nvPicPr>
                   <pic:blipFill>
-                    <a:blip r:embed="rId9"/>
+                    <a:blip r:embed="rId12"/>
                     <a:stretch>
                       <a:fillRect/>
                     </a:stretch>
@@ -475,38 +1099,31 @@
         <w:spacing w:after="0" w:line="360" w:lineRule="auto"/>
         <w:rPr>
           <w:rFonts w:ascii="Arial" w:hAnsi="Arial" w:cs="Arial"/>
-          <w:lang w:val="en-CA"/>
-        </w:rPr>
-      </w:pPr>
-      <w:proofErr w:type="spellStart"/>
-      <w:r>
-        <w:rPr>
-          <w:rFonts w:ascii="Arial" w:hAnsi="Arial" w:cs="Arial"/>
-          <w:lang w:val="en-CA"/>
-        </w:rPr>
-        <w:t>Painel</w:t>
-      </w:r>
-      <w:proofErr w:type="spellEnd"/>
-      <w:r>
-        <w:rPr>
-          <w:rFonts w:ascii="Arial" w:hAnsi="Arial" w:cs="Arial"/>
-          <w:lang w:val="en-CA"/>
-        </w:rPr>
-        <w:t xml:space="preserve"> 2</w:t>
-      </w:r>
-    </w:p>
-    <w:p>
-      <w:pPr>
-        <w:spacing w:after="0" w:line="360" w:lineRule="auto"/>
-        <w:rPr>
-          <w:rFonts w:ascii="Arial" w:hAnsi="Arial" w:cs="Arial"/>
-          <w:lang w:val="en-CA"/>
-        </w:rPr>
-      </w:pPr>
-      <w:r>
-        <w:rPr>
-          <w:rFonts w:ascii="Arial" w:hAnsi="Arial" w:cs="Arial"/>
-          <w:lang w:val="en-CA"/>
+        </w:rPr>
+      </w:pPr>
+      <w:r>
+        <w:rPr>
+          <w:rFonts w:ascii="Arial" w:hAnsi="Arial" w:cs="Arial"/>
+        </w:rPr>
+        <w:t>Painel 2</w:t>
+      </w:r>
+      <w:r>
+        <w:rPr>
+          <w:rFonts w:ascii="Arial" w:hAnsi="Arial" w:cs="Arial"/>
+        </w:rPr>
+        <w:t>:</w:t>
+      </w:r>
+    </w:p>
+    <w:p>
+      <w:pPr>
+        <w:spacing w:after="0" w:line="360" w:lineRule="auto"/>
+        <w:rPr>
+          <w:rFonts w:ascii="Arial" w:hAnsi="Arial" w:cs="Arial"/>
+        </w:rPr>
+      </w:pPr>
+      <w:r>
+        <w:rPr>
+          <w:rFonts w:ascii="Arial" w:hAnsi="Arial" w:cs="Arial"/>
         </w:rPr>
         <w:drawing>
           <wp:inline distT="0" distB="0" distL="0" distR="0" wp14:anchorId="5B0A46D7" wp14:editId="6BEF438B">
@@ -524,7 +1141,7 @@
                     <pic:cNvPicPr/>
                   </pic:nvPicPr>
                   <pic:blipFill>
-                    <a:blip r:embed="rId10"/>
+                    <a:blip r:embed="rId13"/>
                     <a:stretch>
                       <a:fillRect/>
                     </a:stretch>
@@ -686,7 +1303,7 @@
                 <w:bCs/>
               </w:rPr>
             </w:pPr>
-            <w:hyperlink r:id="rId11" w:history="1">
+            <w:hyperlink r:id="rId14" w:history="1">
               <w:r>
                 <w:rPr>
                   <w:rStyle w:val="Hyperlink"/>
@@ -739,6 +1356,24 @@
                 <w:bCs/>
               </w:rPr>
             </w:pPr>
+            <w:proofErr w:type="spellStart"/>
+            <w:r>
+              <w:rPr>
+                <w:rFonts w:ascii="Arial" w:hAnsi="Arial" w:cs="Arial"/>
+                <w:b/>
+                <w:bCs/>
+              </w:rPr>
+              <w:t>Git</w:t>
+            </w:r>
+            <w:proofErr w:type="spellEnd"/>
+            <w:r>
+              <w:rPr>
+                <w:rFonts w:ascii="Arial" w:hAnsi="Arial" w:cs="Arial"/>
+                <w:b/>
+                <w:bCs/>
+              </w:rPr>
+              <w:t xml:space="preserve"> Hub</w:t>
+            </w:r>
           </w:p>
         </w:tc>
       </w:tr>
@@ -855,12 +1490,33 @@
                 <w:rFonts w:ascii="Arial" w:hAnsi="Arial" w:cs="Arial"/>
               </w:rPr>
             </w:pPr>
-            <w:r>
-              <w:rPr>
-                <w:rFonts w:ascii="Arial" w:hAnsi="Arial" w:cs="Arial"/>
-              </w:rPr>
-              <w:t xml:space="preserve">( ) </w:t>
-            </w:r>
+            <w:proofErr w:type="gramStart"/>
+            <w:r>
+              <w:rPr>
+                <w:rFonts w:ascii="Arial" w:hAnsi="Arial" w:cs="Arial"/>
+              </w:rPr>
+              <w:t xml:space="preserve">( </w:t>
+            </w:r>
+            <w:r>
+              <w:rPr>
+                <w:rFonts w:ascii="Arial" w:hAnsi="Arial" w:cs="Arial"/>
+              </w:rPr>
+              <w:t xml:space="preserve"> </w:t>
+            </w:r>
+            <w:r>
+              <w:rPr>
+                <w:rFonts w:ascii="Arial" w:hAnsi="Arial" w:cs="Arial"/>
+              </w:rPr>
+              <w:t>)</w:t>
+            </w:r>
+            <w:proofErr w:type="gramEnd"/>
+            <w:r>
+              <w:rPr>
+                <w:rFonts w:ascii="Arial" w:hAnsi="Arial" w:cs="Arial"/>
+              </w:rPr>
+              <w:t xml:space="preserve"> </w:t>
+            </w:r>
+            <w:proofErr w:type="spellStart"/>
             <w:r>
               <w:rPr>
                 <w:rFonts w:ascii="Arial" w:hAnsi="Arial" w:cs="Arial"/>
@@ -869,6 +1525,7 @@
               </w:rPr>
               <w:t>Low-code</w:t>
             </w:r>
+            <w:proofErr w:type="spellEnd"/>
           </w:p>
         </w:tc>
       </w:tr>
@@ -905,7 +1562,7 @@
               </w:rPr>
               <w:t xml:space="preserve">do repositório no </w:t>
             </w:r>
-            <w:hyperlink r:id="rId12" w:history="1">
+            <w:hyperlink r:id="rId15" w:history="1">
               <w:r>
                 <w:rPr>
                   <w:rStyle w:val="Hyperlink"/>
@@ -940,7 +1597,7 @@
                 <w:bCs/>
               </w:rPr>
             </w:pPr>
-            <w:hyperlink r:id="rId13" w:history="1">
+            <w:hyperlink r:id="rId16" w:history="1">
               <w:r>
                 <w:rPr>
                   <w:rStyle w:val="Hyperlink"/>
@@ -1010,6 +1667,12 @@
                 <w:rFonts w:ascii="Arial" w:hAnsi="Arial" w:cs="Arial"/>
               </w:rPr>
             </w:pPr>
+            <w:r>
+              <w:rPr>
+                <w:rFonts w:ascii="Arial" w:hAnsi="Arial" w:cs="Arial"/>
+              </w:rPr>
+              <w:t>http://tiagosaraiva.works/</w:t>
+            </w:r>
           </w:p>
         </w:tc>
       </w:tr>
@@ -1046,15 +1709,7 @@
                 <w:b/>
                 <w:bCs/>
               </w:rPr>
-              <w:t>do vídeo</w:t>
-            </w:r>
-            <w:r>
-              <w:rPr>
-                <w:rFonts w:ascii="Arial" w:hAnsi="Arial" w:cs="Arial"/>
-                <w:b/>
-                <w:bCs/>
-              </w:rPr>
-              <w:t xml:space="preserve"> narrado (no mínimo 5 min) </w:t>
+              <w:t xml:space="preserve">do vídeo narrado (no mínimo 5 min) </w:t>
             </w:r>
           </w:p>
         </w:tc>
@@ -1312,23 +1967,7 @@
                 <w:b/>
                 <w:bCs/>
               </w:rPr>
-              <w:t>O que testou e não funcionou</w:t>
-            </w:r>
-            <w:r>
-              <w:rPr>
-                <w:rFonts w:ascii="Arial" w:hAnsi="Arial" w:cs="Arial"/>
-                <w:b/>
-                <w:bCs/>
-              </w:rPr>
-              <w:t xml:space="preserve"> – O que deve ser corrigido</w:t>
-            </w:r>
-            <w:r>
-              <w:rPr>
-                <w:rFonts w:ascii="Arial" w:hAnsi="Arial" w:cs="Arial"/>
-                <w:b/>
-                <w:bCs/>
-              </w:rPr>
-              <w:t>:</w:t>
+              <w:t>O que testou e não funcionou – O que deve ser corrigido:</w:t>
             </w:r>
           </w:p>
         </w:tc>
@@ -1485,23 +2124,7 @@
                 <w:b/>
                 <w:bCs/>
               </w:rPr>
-              <w:t>O que testou e não funcionou</w:t>
-            </w:r>
-            <w:r>
-              <w:rPr>
-                <w:rFonts w:ascii="Arial" w:hAnsi="Arial" w:cs="Arial"/>
-                <w:b/>
-                <w:bCs/>
-              </w:rPr>
-              <w:t xml:space="preserve"> – O que deve ser corrigido</w:t>
-            </w:r>
-            <w:r>
-              <w:rPr>
-                <w:rFonts w:ascii="Arial" w:hAnsi="Arial" w:cs="Arial"/>
-                <w:b/>
-                <w:bCs/>
-              </w:rPr>
-              <w:t>:</w:t>
+              <w:t>O que testou e não funcionou – O que deve ser corrigido:</w:t>
             </w:r>
           </w:p>
         </w:tc>
@@ -1660,23 +2283,7 @@
                 <w:b/>
                 <w:bCs/>
               </w:rPr>
-              <w:t>O que testou e não funcionou</w:t>
-            </w:r>
-            <w:r>
-              <w:rPr>
-                <w:rFonts w:ascii="Arial" w:hAnsi="Arial" w:cs="Arial"/>
-                <w:b/>
-                <w:bCs/>
-              </w:rPr>
-              <w:t xml:space="preserve"> – O que deve ser corrigido</w:t>
-            </w:r>
-            <w:r>
-              <w:rPr>
-                <w:rFonts w:ascii="Arial" w:hAnsi="Arial" w:cs="Arial"/>
-                <w:b/>
-                <w:bCs/>
-              </w:rPr>
-              <w:t>:</w:t>
+              <w:t>O que testou e não funcionou – O que deve ser corrigido:</w:t>
             </w:r>
           </w:p>
         </w:tc>
@@ -1866,23 +2473,7 @@
                 <w:b/>
                 <w:bCs/>
               </w:rPr>
-              <w:t>O que testou e não funcionou</w:t>
-            </w:r>
-            <w:r>
-              <w:rPr>
-                <w:rFonts w:ascii="Arial" w:hAnsi="Arial" w:cs="Arial"/>
-                <w:b/>
-                <w:bCs/>
-              </w:rPr>
-              <w:t xml:space="preserve"> – O que deve ser corrigido</w:t>
-            </w:r>
-            <w:r>
-              <w:rPr>
-                <w:rFonts w:ascii="Arial" w:hAnsi="Arial" w:cs="Arial"/>
-                <w:b/>
-                <w:bCs/>
-              </w:rPr>
-              <w:t>:</w:t>
+              <w:t>O que testou e não funcionou – O que deve ser corrigido:</w:t>
             </w:r>
           </w:p>
         </w:tc>
@@ -2041,23 +2632,7 @@
                 <w:b/>
                 <w:bCs/>
               </w:rPr>
-              <w:t>O que testou e não funcionou</w:t>
-            </w:r>
-            <w:r>
-              <w:rPr>
-                <w:rFonts w:ascii="Arial" w:hAnsi="Arial" w:cs="Arial"/>
-                <w:b/>
-                <w:bCs/>
-              </w:rPr>
-              <w:t xml:space="preserve"> – O que deve ser corrigido</w:t>
-            </w:r>
-            <w:r>
-              <w:rPr>
-                <w:rFonts w:ascii="Arial" w:hAnsi="Arial" w:cs="Arial"/>
-                <w:b/>
-                <w:bCs/>
-              </w:rPr>
-              <w:t>:</w:t>
+              <w:t>O que testou e não funcionou – O que deve ser corrigido:</w:t>
             </w:r>
           </w:p>
         </w:tc>
@@ -2255,7 +2830,7 @@
       </w:pPr>
     </w:p>
     <w:sectPr>
-      <w:headerReference w:type="default" r:id="rId14"/>
+      <w:headerReference w:type="default" r:id="rId17"/>
       <w:pgSz w:w="11906" w:h="16838"/>
       <w:pgMar w:top="2694" w:right="1701" w:bottom="1417" w:left="1701" w:header="708" w:footer="708" w:gutter="0"/>
       <w:cols w:space="708"/>
@@ -2327,9 +2902,6 @@
       </w:tabs>
     </w:pPr>
     <w:r>
-      <w:rPr>
-        <w:noProof/>
-      </w:rPr>
       <w:drawing>
         <wp:anchor distT="0" distB="0" distL="114300" distR="114300" simplePos="0" relativeHeight="251658240" behindDoc="0" locked="0" layoutInCell="1" allowOverlap="1" wp14:anchorId="52679F70" wp14:editId="49DF957F">
           <wp:simplePos x="0" y="0"/>
@@ -3047,6 +3619,31 @@
       <w:u w:val="single"/>
     </w:rPr>
   </w:style>
+  <w:style w:type="paragraph" w:styleId="BodyText">
+    <w:name w:val="Body Text"/>
+    <w:basedOn w:val="Normal"/>
+    <w:link w:val="BodyTextChar"/>
+    <w:uiPriority w:val="99"/>
+    <w:unhideWhenUsed/>
+    <w:rsid w:val="00B74D90"/>
+    <w:pPr>
+      <w:spacing w:after="0" w:line="360" w:lineRule="auto"/>
+      <w:jc w:val="both"/>
+    </w:pPr>
+    <w:rPr>
+      <w:rFonts w:ascii="Arial" w:hAnsi="Arial" w:cs="Arial"/>
+    </w:rPr>
+  </w:style>
+  <w:style w:type="character" w:customStyle="1" w:styleId="BodyTextChar">
+    <w:name w:val="Body Text Char"/>
+    <w:basedOn w:val="DefaultParagraphFont"/>
+    <w:link w:val="BodyText"/>
+    <w:uiPriority w:val="99"/>
+    <w:rsid w:val="00B74D90"/>
+    <w:rPr>
+      <w:rFonts w:ascii="Arial" w:hAnsi="Arial" w:cs="Arial"/>
+    </w:rPr>
+  </w:style>
 </w:styles>
 </file>
 

</xml_diff>

<commit_message>
some changes in the webpage
</commit_message>
<xml_diff>
--- a/PIT_atividade.docx
+++ b/PIT_atividade.docx
@@ -730,6 +730,7 @@
       <w:r>
         <w:rPr>
           <w:rFonts w:ascii="Arial" w:hAnsi="Arial" w:cs="Arial"/>
+          <w:noProof/>
         </w:rPr>
         <w:drawing>
           <wp:inline distT="0" distB="0" distL="0" distR="0" wp14:anchorId="448AD394" wp14:editId="770E4082">
@@ -798,6 +799,7 @@
       <w:r>
         <w:rPr>
           <w:rFonts w:ascii="Arial" w:hAnsi="Arial" w:cs="Arial"/>
+          <w:noProof/>
         </w:rPr>
         <w:drawing>
           <wp:inline distT="0" distB="0" distL="0" distR="0" wp14:anchorId="300E39EC" wp14:editId="3DF49900">
@@ -883,6 +885,7 @@
       <w:r>
         <w:rPr>
           <w:rFonts w:ascii="Arial" w:hAnsi="Arial" w:cs="Arial"/>
+          <w:noProof/>
         </w:rPr>
         <w:drawing>
           <wp:inline distT="0" distB="0" distL="0" distR="0" wp14:anchorId="0C6275AE" wp14:editId="249FCCED">
@@ -951,6 +954,7 @@
       <w:r>
         <w:rPr>
           <w:rFonts w:ascii="Arial" w:hAnsi="Arial" w:cs="Arial"/>
+          <w:noProof/>
         </w:rPr>
         <w:drawing>
           <wp:inline distT="0" distB="0" distL="0" distR="0" wp14:anchorId="54F15617" wp14:editId="5F12C853">
@@ -1056,6 +1060,7 @@
       <w:r>
         <w:rPr>
           <w:rFonts w:ascii="Arial" w:hAnsi="Arial" w:cs="Arial"/>
+          <w:noProof/>
         </w:rPr>
         <w:drawing>
           <wp:inline distT="0" distB="0" distL="0" distR="0" wp14:anchorId="29B8E3B6" wp14:editId="3CCC37CA">
@@ -1124,6 +1129,7 @@
       <w:r>
         <w:rPr>
           <w:rFonts w:ascii="Arial" w:hAnsi="Arial" w:cs="Arial"/>
+          <w:noProof/>
         </w:rPr>
         <w:drawing>
           <wp:inline distT="0" distB="0" distL="0" distR="0" wp14:anchorId="5B0A46D7" wp14:editId="6BEF438B">
@@ -1667,12 +1673,15 @@
                 <w:rFonts w:ascii="Arial" w:hAnsi="Arial" w:cs="Arial"/>
               </w:rPr>
             </w:pPr>
-            <w:r>
-              <w:rPr>
-                <w:rFonts w:ascii="Arial" w:hAnsi="Arial" w:cs="Arial"/>
-              </w:rPr>
-              <w:t>http://tiagosaraiva.works/</w:t>
-            </w:r>
+            <w:hyperlink r:id="rId17" w:history="1">
+              <w:r>
+                <w:rPr>
+                  <w:rStyle w:val="Hyperlink"/>
+                  <w:rFonts w:ascii="Arial" w:hAnsi="Arial" w:cs="Arial"/>
+                </w:rPr>
+                <w:t>https://tiagosaraiva.works/</w:t>
+              </w:r>
+            </w:hyperlink>
           </w:p>
         </w:tc>
       </w:tr>
@@ -1725,6 +1734,15 @@
                 <w:rFonts w:ascii="Arial" w:hAnsi="Arial" w:cs="Arial"/>
               </w:rPr>
             </w:pPr>
+            <w:hyperlink r:id="rId18" w:history="1">
+              <w:r>
+                <w:rPr>
+                  <w:rStyle w:val="Hyperlink"/>
+                  <w:rFonts w:ascii="Arial" w:hAnsi="Arial" w:cs="Arial"/>
+                </w:rPr>
+                <w:t>https://www.youtube.com/watch?v=7F1lT4sS_Lw</w:t>
+              </w:r>
+            </w:hyperlink>
           </w:p>
         </w:tc>
       </w:tr>
@@ -1888,6 +1906,22 @@
               </w:rPr>
               <w:t>Nome:</w:t>
             </w:r>
+            <w:r>
+              <w:rPr>
+                <w:rFonts w:ascii="Arial" w:hAnsi="Arial" w:cs="Arial"/>
+                <w:b/>
+                <w:bCs/>
+              </w:rPr>
+              <w:t xml:space="preserve"> </w:t>
+            </w:r>
+            <w:r>
+              <w:rPr>
+                <w:rFonts w:ascii="Arial" w:eastAsia="Calibri" w:hAnsi="Arial" w:cs="Arial"/>
+                <w:b/>
+                <w:bCs/>
+              </w:rPr>
+              <w:t>Diego Goncalves Silva</w:t>
+            </w:r>
           </w:p>
         </w:tc>
         <w:tc>
@@ -1910,6 +1944,22 @@
                 <w:bCs/>
               </w:rPr>
               <w:t>Data do teste:</w:t>
+            </w:r>
+            <w:r>
+              <w:rPr>
+                <w:rFonts w:ascii="Arial" w:hAnsi="Arial" w:cs="Arial"/>
+                <w:b/>
+                <w:bCs/>
+              </w:rPr>
+              <w:t xml:space="preserve"> </w:t>
+            </w:r>
+            <w:r>
+              <w:rPr>
+                <w:rFonts w:ascii="Arial" w:eastAsia="Calibri" w:hAnsi="Arial" w:cs="Arial"/>
+                <w:b/>
+                <w:bCs/>
+              </w:rPr>
+              <w:t>27/05/24</w:t>
             </w:r>
           </w:p>
         </w:tc>
@@ -1940,6 +1990,22 @@
               </w:rPr>
               <w:t>O que testou e funcionou:</w:t>
             </w:r>
+            <w:r>
+              <w:rPr>
+                <w:rFonts w:ascii="Arial" w:hAnsi="Arial" w:cs="Arial"/>
+                <w:b/>
+                <w:bCs/>
+              </w:rPr>
+              <w:t xml:space="preserve"> </w:t>
+            </w:r>
+            <w:r>
+              <w:rPr>
+                <w:rFonts w:ascii="Arial" w:eastAsia="Calibri" w:hAnsi="Arial" w:cs="Arial"/>
+                <w:b/>
+                <w:bCs/>
+              </w:rPr>
+              <w:t>Todas as funcionalidades, botões das listas.</w:t>
+            </w:r>
           </w:p>
         </w:tc>
       </w:tr>
@@ -1969,6 +2035,22 @@
               </w:rPr>
               <w:t>O que testou e não funcionou – O que deve ser corrigido:</w:t>
             </w:r>
+            <w:r>
+              <w:rPr>
+                <w:rFonts w:ascii="Arial" w:hAnsi="Arial" w:cs="Arial"/>
+                <w:b/>
+                <w:bCs/>
+              </w:rPr>
+              <w:t xml:space="preserve"> </w:t>
+            </w:r>
+            <w:r>
+              <w:rPr>
+                <w:rFonts w:ascii="Arial" w:eastAsia="Calibri" w:hAnsi="Arial" w:cs="Arial"/>
+                <w:b/>
+                <w:bCs/>
+              </w:rPr>
+              <w:t>N/A</w:t>
+            </w:r>
           </w:p>
         </w:tc>
       </w:tr>
@@ -1997,6 +2079,22 @@
                 <w:bCs/>
               </w:rPr>
               <w:t>Funcionalidade não testada (faltou ou não foi implementada):</w:t>
+            </w:r>
+            <w:r>
+              <w:rPr>
+                <w:rFonts w:ascii="Arial" w:hAnsi="Arial" w:cs="Arial"/>
+                <w:b/>
+                <w:bCs/>
+              </w:rPr>
+              <w:t xml:space="preserve"> </w:t>
+            </w:r>
+            <w:r>
+              <w:rPr>
+                <w:rFonts w:ascii="Arial" w:eastAsia="Calibri" w:hAnsi="Arial" w:cs="Arial"/>
+                <w:b/>
+                <w:bCs/>
+              </w:rPr>
+              <w:t>N/A</w:t>
             </w:r>
           </w:p>
         </w:tc>
@@ -2830,7 +2928,7 @@
       </w:pPr>
     </w:p>
     <w:sectPr>
-      <w:headerReference w:type="default" r:id="rId17"/>
+      <w:headerReference w:type="default" r:id="rId19"/>
       <w:pgSz w:w="11906" w:h="16838"/>
       <w:pgMar w:top="2694" w:right="1701" w:bottom="1417" w:left="1701" w:header="708" w:footer="708" w:gutter="0"/>
       <w:cols w:space="708"/>
@@ -2902,6 +3000,9 @@
       </w:tabs>
     </w:pPr>
     <w:r>
+      <w:rPr>
+        <w:noProof/>
+      </w:rPr>
       <w:drawing>
         <wp:anchor distT="0" distB="0" distL="114300" distR="114300" simplePos="0" relativeHeight="251658240" behindDoc="0" locked="0" layoutInCell="1" allowOverlap="1" wp14:anchorId="52679F70" wp14:editId="49DF957F">
           <wp:simplePos x="0" y="0"/>

</xml_diff>